<commit_message>
Lab6 donegit add .!
</commit_message>
<xml_diff>
--- a/Lab6/202101482_Lab6.docx
+++ b/Lab6/202101482_Lab6.docx
@@ -448,6 +448,20 @@
         <w:lastRenderedPageBreak/>
         <w:t>Activity Diagram:</w:t>
       </w:r>
+    </w:p>
+    <w:p>
+      <w:pPr>
+        <w:tabs>
+          <w:tab w:val="center" w:pos="1980"/>
+        </w:tabs>
+        <w:jc w:val="center"/>
+        <w:rPr>
+          <w:b/>
+          <w:bCs/>
+          <w:sz w:val="48"/>
+          <w:szCs w:val="48"/>
+        </w:rPr>
+      </w:pPr>
     </w:p>
     <w:p>
       <w:pPr>
@@ -591,7 +605,6 @@
         <w:tabs>
           <w:tab w:val="center" w:pos="1980"/>
         </w:tabs>
-        <w:jc w:val="center"/>
         <w:rPr>
           <w:b/>
           <w:bCs/>
@@ -613,20 +626,16 @@
           <w:szCs w:val="48"/>
         </w:rPr>
       </w:pPr>
-    </w:p>
-    <w:p>
-      <w:pPr>
-        <w:tabs>
-          <w:tab w:val="center" w:pos="1980"/>
-        </w:tabs>
-        <w:jc w:val="center"/>
+      <w:r>
         <w:rPr>
           <w:b/>
           <w:bCs/>
           <w:sz w:val="48"/>
           <w:szCs w:val="48"/>
         </w:rPr>
-      </w:pPr>
+        <w:lastRenderedPageBreak/>
+        <w:t>Class Diagram:</w:t>
+      </w:r>
     </w:p>
     <w:p>
       <w:pPr>
@@ -641,14 +650,72 @@
           <w:szCs w:val="48"/>
         </w:rPr>
       </w:pPr>
-      <w:r>
+    </w:p>
+    <w:p>
+      <w:pPr>
+        <w:tabs>
+          <w:tab w:val="center" w:pos="1980"/>
+        </w:tabs>
+        <w:jc w:val="center"/>
         <w:rPr>
           <w:b/>
           <w:bCs/>
           <w:sz w:val="48"/>
           <w:szCs w:val="48"/>
         </w:rPr>
-        <w:t>Class Diagram:</w:t>
+      </w:pPr>
+      <w:r>
+        <w:rPr>
+          <w:noProof/>
+        </w:rPr>
+        <w:drawing>
+          <wp:inline distT="0" distB="0" distL="0" distR="0" wp14:anchorId="521F7D03" wp14:editId="7840B35B">
+            <wp:extent cx="4869180" cy="4610100"/>
+            <wp:effectExtent l="0" t="0" r="7620" b="0"/>
+            <wp:docPr id="280204167" name="Picture 1"/>
+            <wp:cNvGraphicFramePr>
+              <a:graphicFrameLocks xmlns:a="http://schemas.openxmlformats.org/drawingml/2006/main" noChangeAspect="1"/>
+            </wp:cNvGraphicFramePr>
+            <a:graphic xmlns:a="http://schemas.openxmlformats.org/drawingml/2006/main">
+              <a:graphicData uri="http://schemas.openxmlformats.org/drawingml/2006/picture">
+                <pic:pic xmlns:pic="http://schemas.openxmlformats.org/drawingml/2006/picture">
+                  <pic:nvPicPr>
+                    <pic:cNvPr id="0" name="Picture 1"/>
+                    <pic:cNvPicPr>
+                      <a:picLocks noChangeAspect="1" noChangeArrowheads="1"/>
+                    </pic:cNvPicPr>
+                  </pic:nvPicPr>
+                  <pic:blipFill>
+                    <a:blip r:embed="rId10">
+                      <a:extLst>
+                        <a:ext uri="{28A0092B-C50C-407E-A947-70E740481C1C}">
+                          <a14:useLocalDpi xmlns:a14="http://schemas.microsoft.com/office/drawing/2010/main" val="0"/>
+                        </a:ext>
+                      </a:extLst>
+                    </a:blip>
+                    <a:srcRect/>
+                    <a:stretch>
+                      <a:fillRect/>
+                    </a:stretch>
+                  </pic:blipFill>
+                  <pic:spPr bwMode="auto">
+                    <a:xfrm>
+                      <a:off x="0" y="0"/>
+                      <a:ext cx="4869180" cy="4610100"/>
+                    </a:xfrm>
+                    <a:prstGeom prst="rect">
+                      <a:avLst/>
+                    </a:prstGeom>
+                    <a:noFill/>
+                    <a:ln>
+                      <a:noFill/>
+                    </a:ln>
+                  </pic:spPr>
+                </pic:pic>
+              </a:graphicData>
+            </a:graphic>
+          </wp:inline>
+        </w:drawing>
       </w:r>
     </w:p>
     <w:p>
@@ -660,265 +727,83 @@
         <w:rPr>
           <w:b/>
           <w:bCs/>
-          <w:sz w:val="48"/>
-          <w:szCs w:val="48"/>
-        </w:rPr>
-      </w:pPr>
-    </w:p>
-    <w:p>
-      <w:pPr>
-        <w:tabs>
-          <w:tab w:val="center" w:pos="1980"/>
-        </w:tabs>
-        <w:jc w:val="center"/>
-        <w:rPr>
-          <w:b/>
-          <w:bCs/>
-        </w:rPr>
-      </w:pPr>
-    </w:p>
-    <w:p>
-      <w:pPr>
-        <w:tabs>
-          <w:tab w:val="center" w:pos="1980"/>
-        </w:tabs>
-        <w:jc w:val="center"/>
-        <w:rPr>
-          <w:b/>
-          <w:bCs/>
-        </w:rPr>
-      </w:pPr>
-    </w:p>
-    <w:p>
-      <w:pPr>
-        <w:tabs>
-          <w:tab w:val="center" w:pos="1980"/>
-        </w:tabs>
-        <w:jc w:val="center"/>
-        <w:rPr>
-          <w:b/>
-          <w:bCs/>
-        </w:rPr>
-      </w:pPr>
-    </w:p>
-    <w:p>
-      <w:pPr>
-        <w:tabs>
-          <w:tab w:val="center" w:pos="1980"/>
-        </w:tabs>
-        <w:jc w:val="center"/>
-        <w:rPr>
-          <w:b/>
-          <w:bCs/>
-        </w:rPr>
-      </w:pPr>
-    </w:p>
-    <w:p>
-      <w:pPr>
-        <w:tabs>
-          <w:tab w:val="center" w:pos="1980"/>
-        </w:tabs>
-        <w:jc w:val="center"/>
-        <w:rPr>
-          <w:b/>
-          <w:bCs/>
-        </w:rPr>
-      </w:pPr>
-    </w:p>
-    <w:p>
-      <w:pPr>
-        <w:tabs>
-          <w:tab w:val="center" w:pos="1980"/>
-        </w:tabs>
-        <w:rPr>
-          <w:b/>
-          <w:bCs/>
-        </w:rPr>
-      </w:pPr>
-    </w:p>
-    <w:p>
-      <w:pPr>
-        <w:tabs>
-          <w:tab w:val="center" w:pos="1980"/>
-        </w:tabs>
-        <w:rPr>
-          <w:b/>
-          <w:bCs/>
-        </w:rPr>
-      </w:pPr>
-    </w:p>
-    <w:p>
-      <w:pPr>
-        <w:tabs>
-          <w:tab w:val="center" w:pos="1980"/>
-        </w:tabs>
-        <w:rPr>
-          <w:b/>
-          <w:bCs/>
-        </w:rPr>
-      </w:pPr>
-    </w:p>
-    <w:p>
-      <w:pPr>
-        <w:tabs>
-          <w:tab w:val="center" w:pos="1980"/>
-        </w:tabs>
-        <w:rPr>
-          <w:b/>
-          <w:bCs/>
-        </w:rPr>
-      </w:pPr>
-    </w:p>
-    <w:p>
-      <w:pPr>
-        <w:tabs>
-          <w:tab w:val="center" w:pos="1980"/>
-        </w:tabs>
-        <w:rPr>
-          <w:b/>
-          <w:bCs/>
-        </w:rPr>
-      </w:pPr>
-    </w:p>
-    <w:p>
-      <w:pPr>
-        <w:tabs>
-          <w:tab w:val="center" w:pos="1980"/>
-        </w:tabs>
-        <w:rPr>
-          <w:b/>
-          <w:bCs/>
-        </w:rPr>
-      </w:pPr>
-    </w:p>
-    <w:p>
-      <w:pPr>
-        <w:tabs>
-          <w:tab w:val="center" w:pos="1980"/>
-        </w:tabs>
-        <w:rPr>
-          <w:b/>
-          <w:bCs/>
-        </w:rPr>
-      </w:pPr>
-    </w:p>
-    <w:p>
-      <w:pPr>
-        <w:tabs>
-          <w:tab w:val="center" w:pos="1980"/>
-        </w:tabs>
-        <w:rPr>
-          <w:b/>
-          <w:bCs/>
-        </w:rPr>
-      </w:pPr>
-    </w:p>
-    <w:p>
-      <w:pPr>
-        <w:tabs>
-          <w:tab w:val="center" w:pos="1980"/>
-        </w:tabs>
-        <w:rPr>
-          <w:b/>
-          <w:bCs/>
-        </w:rPr>
-      </w:pPr>
-    </w:p>
-    <w:p>
-      <w:pPr>
-        <w:tabs>
-          <w:tab w:val="center" w:pos="1980"/>
-        </w:tabs>
-        <w:rPr>
-          <w:b/>
-          <w:bCs/>
-        </w:rPr>
-      </w:pPr>
-    </w:p>
-    <w:p>
-      <w:pPr>
-        <w:tabs>
-          <w:tab w:val="center" w:pos="1980"/>
-        </w:tabs>
-        <w:rPr>
-          <w:b/>
-          <w:bCs/>
-        </w:rPr>
-      </w:pPr>
-    </w:p>
-    <w:p>
-      <w:pPr>
-        <w:tabs>
-          <w:tab w:val="center" w:pos="1980"/>
-        </w:tabs>
-        <w:rPr>
-          <w:b/>
-          <w:bCs/>
-        </w:rPr>
-      </w:pPr>
-    </w:p>
-    <w:p>
-      <w:pPr>
-        <w:tabs>
-          <w:tab w:val="center" w:pos="1980"/>
-        </w:tabs>
-        <w:rPr>
-          <w:b/>
-          <w:bCs/>
-        </w:rPr>
-      </w:pPr>
-    </w:p>
-    <w:p>
-      <w:pPr>
-        <w:tabs>
-          <w:tab w:val="center" w:pos="1980"/>
-        </w:tabs>
-        <w:rPr>
-          <w:b/>
-          <w:bCs/>
-        </w:rPr>
-      </w:pPr>
-    </w:p>
-    <w:p>
-      <w:pPr>
-        <w:tabs>
-          <w:tab w:val="center" w:pos="1980"/>
-        </w:tabs>
-        <w:rPr>
-          <w:b/>
-          <w:bCs/>
-        </w:rPr>
-      </w:pPr>
-    </w:p>
-    <w:p>
-      <w:pPr>
-        <w:tabs>
-          <w:tab w:val="center" w:pos="1980"/>
-        </w:tabs>
-        <w:rPr>
-          <w:b/>
-          <w:bCs/>
-        </w:rPr>
-      </w:pPr>
-    </w:p>
-    <w:p>
-      <w:pPr>
-        <w:tabs>
-          <w:tab w:val="center" w:pos="1980"/>
-        </w:tabs>
-        <w:jc w:val="center"/>
-        <w:rPr>
-          <w:b/>
-          <w:bCs/>
-        </w:rPr>
-      </w:pPr>
-    </w:p>
-    <w:p>
-      <w:pPr>
-        <w:tabs>
-          <w:tab w:val="center" w:pos="1980"/>
-        </w:tabs>
-        <w:jc w:val="center"/>
+        </w:rPr>
+      </w:pPr>
+    </w:p>
+    <w:p>
+      <w:pPr>
+        <w:tabs>
+          <w:tab w:val="center" w:pos="1980"/>
+        </w:tabs>
+        <w:jc w:val="center"/>
+        <w:rPr>
+          <w:b/>
+          <w:bCs/>
+        </w:rPr>
+      </w:pPr>
+    </w:p>
+    <w:p>
+      <w:pPr>
+        <w:tabs>
+          <w:tab w:val="center" w:pos="1980"/>
+        </w:tabs>
+        <w:jc w:val="center"/>
+        <w:rPr>
+          <w:b/>
+          <w:bCs/>
+        </w:rPr>
+      </w:pPr>
+    </w:p>
+    <w:p>
+      <w:pPr>
+        <w:tabs>
+          <w:tab w:val="center" w:pos="1980"/>
+        </w:tabs>
+        <w:jc w:val="center"/>
+        <w:rPr>
+          <w:b/>
+          <w:bCs/>
+        </w:rPr>
+      </w:pPr>
+    </w:p>
+    <w:p>
+      <w:pPr>
+        <w:tabs>
+          <w:tab w:val="center" w:pos="1980"/>
+        </w:tabs>
+        <w:rPr>
+          <w:b/>
+          <w:bCs/>
+        </w:rPr>
+      </w:pPr>
+    </w:p>
+    <w:p>
+      <w:pPr>
+        <w:tabs>
+          <w:tab w:val="center" w:pos="1980"/>
+        </w:tabs>
+        <w:rPr>
+          <w:b/>
+          <w:bCs/>
+        </w:rPr>
+      </w:pPr>
+    </w:p>
+    <w:p>
+      <w:pPr>
+        <w:tabs>
+          <w:tab w:val="center" w:pos="1980"/>
+        </w:tabs>
+        <w:rPr>
+          <w:b/>
+          <w:bCs/>
+        </w:rPr>
+      </w:pPr>
+    </w:p>
+    <w:p>
+      <w:pPr>
+        <w:tabs>
+          <w:tab w:val="center" w:pos="1980"/>
+        </w:tabs>
         <w:rPr>
           <w:b/>
           <w:bCs/>
@@ -937,10 +822,10 @@
       </w:pPr>
     </w:p>
     <w:sectPr>
-      <w:headerReference w:type="even" r:id="rId10"/>
-      <w:headerReference w:type="default" r:id="rId11"/>
-      <w:footerReference w:type="default" r:id="rId12"/>
-      <w:footerReference w:type="first" r:id="rId13"/>
+      <w:headerReference w:type="even" r:id="rId11"/>
+      <w:headerReference w:type="default" r:id="rId12"/>
+      <w:footerReference w:type="default" r:id="rId13"/>
+      <w:footerReference w:type="first" r:id="rId14"/>
       <w:pgSz w:w="12240" w:h="15840"/>
       <w:pgMar w:top="1440" w:right="1440" w:bottom="1440" w:left="1440" w:header="720" w:footer="720" w:gutter="0"/>
       <w:pgBorders w:offsetFrom="page">
@@ -1119,42 +1004,6 @@
     <w:pPr>
       <w:pStyle w:val="Header"/>
     </w:pPr>
-    <w:r>
-      <w:rPr>
-        <w:noProof/>
-      </w:rPr>
-      <w:pict w14:anchorId="19D08951">
-        <v:shapetype id="_x0000_t136" coordsize="21600,21600" o:spt="136" adj="10800" path="m@7,l@8,m@5,21600l@6,21600e">
-          <v:formulas>
-            <v:f eqn="sum #0 0 10800"/>
-            <v:f eqn="prod #0 2 1"/>
-            <v:f eqn="sum 21600 0 @1"/>
-            <v:f eqn="sum 0 0 @2"/>
-            <v:f eqn="sum 21600 0 @3"/>
-            <v:f eqn="if @0 @3 0"/>
-            <v:f eqn="if @0 21600 @1"/>
-            <v:f eqn="if @0 0 @2"/>
-            <v:f eqn="if @0 @4 21600"/>
-            <v:f eqn="mid @5 @6"/>
-            <v:f eqn="mid @8 @5"/>
-            <v:f eqn="mid @7 @8"/>
-            <v:f eqn="mid @6 @7"/>
-            <v:f eqn="sum @6 0 @5"/>
-          </v:formulas>
-          <v:path textpathok="t" o:connecttype="custom" o:connectlocs="@9,0;@10,10800;@11,21600;@12,10800" o:connectangles="270,180,90,0"/>
-          <v:textpath on="t" fitshape="t"/>
-          <v:handles>
-            <v:h position="#0,bottomRight" xrange="6629,14971"/>
-          </v:handles>
-          <o:lock v:ext="edit" text="t" shapetype="t"/>
-        </v:shapetype>
-        <v:shape id="PowerPlusWaterMarkObject1142268641" o:spid="_x0000_s1029" type="#_x0000_t136" style="position:absolute;margin-left:0;margin-top:0;width:410.4pt;height:109.8pt;rotation:315;z-index:-251655168;mso-position-horizontal:center;mso-position-horizontal-relative:margin;mso-position-vertical:center;mso-position-vertical-relative:margin" o:allowincell="f" fillcolor="#bfbfbf [2412]" stroked="f">
-          <v:fill opacity=".5"/>
-          <v:textpath style="font-family:&quot;Calibri&quot;;font-size:90pt" string="202101482"/>
-          <w10:wrap anchorx="margin" anchory="margin"/>
-        </v:shape>
-      </w:pict>
-    </w:r>
   </w:p>
 </w:hdr>
 </file>
@@ -1165,42 +1014,6 @@
     <w:pPr>
       <w:pStyle w:val="Header"/>
     </w:pPr>
-    <w:r>
-      <w:rPr>
-        <w:noProof/>
-      </w:rPr>
-      <w:pict w14:anchorId="549C13CF">
-        <v:shapetype id="_x0000_t136" coordsize="21600,21600" o:spt="136" adj="10800" path="m@7,l@8,m@5,21600l@6,21600e">
-          <v:formulas>
-            <v:f eqn="sum #0 0 10800"/>
-            <v:f eqn="prod #0 2 1"/>
-            <v:f eqn="sum 21600 0 @1"/>
-            <v:f eqn="sum 0 0 @2"/>
-            <v:f eqn="sum 21600 0 @3"/>
-            <v:f eqn="if @0 @3 0"/>
-            <v:f eqn="if @0 21600 @1"/>
-            <v:f eqn="if @0 0 @2"/>
-            <v:f eqn="if @0 @4 21600"/>
-            <v:f eqn="mid @5 @6"/>
-            <v:f eqn="mid @8 @5"/>
-            <v:f eqn="mid @7 @8"/>
-            <v:f eqn="mid @6 @7"/>
-            <v:f eqn="sum @6 0 @5"/>
-          </v:formulas>
-          <v:path textpathok="t" o:connecttype="custom" o:connectlocs="@9,0;@10,10800;@11,21600;@12,10800" o:connectangles="270,180,90,0"/>
-          <v:textpath on="t" fitshape="t"/>
-          <v:handles>
-            <v:h position="#0,bottomRight" xrange="6629,14971"/>
-          </v:handles>
-          <o:lock v:ext="edit" text="t" shapetype="t"/>
-        </v:shapetype>
-        <v:shape id="PowerPlusWaterMarkObject1142268642" o:spid="_x0000_s1030" type="#_x0000_t136" style="position:absolute;margin-left:0;margin-top:0;width:410.4pt;height:109.8pt;rotation:315;z-index:-251653120;mso-position-horizontal:center;mso-position-horizontal-relative:margin;mso-position-vertical:center;mso-position-vertical-relative:margin" o:allowincell="f" fillcolor="#bfbfbf [2412]" stroked="f">
-          <v:fill opacity=".5"/>
-          <v:textpath style="font-family:&quot;Calibri&quot;;font-size:90pt" string="202101482"/>
-          <w10:wrap anchorx="margin" anchory="margin"/>
-        </v:shape>
-      </w:pict>
-    </w:r>
   </w:p>
 </w:hdr>
 </file>

</xml_diff>